<commit_message>
one recommendation was deleted
the restriction of running  with the tropics was eliminated
</commit_message>
<xml_diff>
--- a/Documentación_run_CFSV2.docx
+++ b/Documentación_run_CFSV2.docx
@@ -202,14 +202,27 @@
       <w:r>
         <w:t xml:space="preserve">Figura </w:t>
       </w:r>
-      <w:fldSimple w:instr=" SEQ Figura \* ARABIC ">
-        <w:r>
-          <w:rPr>
-            <w:noProof/>
-          </w:rPr>
-          <w:t>1</w:t>
-        </w:r>
-      </w:fldSimple>
+      <w:r>
+        <w:fldChar w:fldCharType="begin"/>
+      </w:r>
+      <w:r>
+        <w:instrText xml:space="preserve"> SEQ Figura \* ARABIC </w:instrText>
+      </w:r>
+      <w:r>
+        <w:fldChar w:fldCharType="separate"/>
+      </w:r>
+      <w:r>
+        <w:rPr>
+          <w:noProof/>
+        </w:rPr>
+        <w:t>1</w:t>
+      </w:r>
+      <w:r>
+        <w:rPr>
+          <w:noProof/>
+        </w:rPr>
+        <w:fldChar w:fldCharType="end"/>
+      </w:r>
       <w:bookmarkEnd w:id="0"/>
       <w:r>
         <w:t>. Esquema ejemplo de la Jerarquía de carpetas para correr el script.</w:t>
@@ -398,7 +411,15 @@
         <w:t>rresponde a un trimestre, algo importante que se debe de tener en cuenta es que la pr</w:t>
       </w:r>
       <w:r>
-        <w:t xml:space="preserve">imera letra de cada mes debe </w:t>
+        <w:t xml:space="preserve">imera </w:t>
+      </w:r>
+      <w:proofErr w:type="gramStart"/>
+      <w:r>
+        <w:t>letra</w:t>
+      </w:r>
+      <w:proofErr w:type="gramEnd"/>
+      <w:r>
+        <w:t xml:space="preserve"> de cada mes debe </w:t>
       </w:r>
       <w:r>
         <w:t>ser mayúscula tanto en las condiciones iniciales como en el periodo de interés</w:t>
@@ -461,6 +482,7 @@
           <w:b/>
         </w:rPr>
       </w:pPr>
+      <w:proofErr w:type="gramStart"/>
       <w:r>
         <w:rPr>
           <w:b/>
@@ -472,7 +494,14 @@
         <w:rPr>
           <w:b/>
         </w:rPr>
-        <w:t>utput:</w:t>
+        <w:t>utput</w:t>
+      </w:r>
+      <w:proofErr w:type="gramEnd"/>
+      <w:r>
+        <w:rPr>
+          <w:b/>
+        </w:rPr>
+        <w:t>:</w:t>
       </w:r>
       <w:r>
         <w:t xml:space="preserve"> </w:t>
@@ -571,6 +600,7 @@
         <w:jc w:val="both"/>
       </w:pPr>
       <w:proofErr w:type="spellStart"/>
+      <w:proofErr w:type="gramStart"/>
       <w:r>
         <w:rPr>
           <w:b/>
@@ -584,6 +614,7 @@
         <w:t>tations</w:t>
       </w:r>
       <w:proofErr w:type="spellEnd"/>
+      <w:proofErr w:type="gramEnd"/>
       <w:r>
         <w:rPr>
           <w:b/>
@@ -703,14 +734,27 @@
       <w:r>
         <w:t xml:space="preserve">Figura </w:t>
       </w:r>
-      <w:fldSimple w:instr=" SEQ Figura \* ARABIC ">
-        <w:r>
-          <w:rPr>
-            <w:noProof/>
-          </w:rPr>
-          <w:t>2</w:t>
-        </w:r>
-      </w:fldSimple>
+      <w:r>
+        <w:fldChar w:fldCharType="begin"/>
+      </w:r>
+      <w:r>
+        <w:instrText xml:space="preserve"> SEQ Figura \* ARABIC </w:instrText>
+      </w:r>
+      <w:r>
+        <w:fldChar w:fldCharType="separate"/>
+      </w:r>
+      <w:r>
+        <w:rPr>
+          <w:noProof/>
+        </w:rPr>
+        <w:t>2</w:t>
+      </w:r>
+      <w:r>
+        <w:rPr>
+          <w:noProof/>
+        </w:rPr>
+        <w:fldChar w:fldCharType="end"/>
+      </w:r>
       <w:bookmarkEnd w:id="1"/>
       <w:r>
         <w:t xml:space="preserve">. Ejemplo de la forma que debe tener el archivo de las estaciones de precipitación. </w:t>
@@ -927,8 +971,6 @@
       <w:r>
         <w:t xml:space="preserve"> hasta el final.</w:t>
       </w:r>
-      <w:bookmarkStart w:id="2" w:name="_GoBack"/>
-      <w:bookmarkEnd w:id="2"/>
     </w:p>
     <w:p>
       <w:pPr>
@@ -978,19 +1020,7 @@
         </w:rPr>
       </w:pPr>
       <w:r>
-        <w:t xml:space="preserve">El código funciona tomando como máximo </w:t>
-      </w:r>
-      <w:r>
-        <w:t>latitudes entre -</w:t>
-      </w:r>
-      <w:r>
-        <w:t>5</w:t>
-      </w:r>
-      <w:r>
-        <w:t>0 grados hasta 50</w:t>
-      </w:r>
-      <w:r>
-        <w:t xml:space="preserve"> grados.</w:t>
+        <w:t>Recuerde que los datos de estaciones de precipitación o datos satelitales no pueden contener información faltante.</w:t>
       </w:r>
     </w:p>
     <w:p>
@@ -1006,7 +1036,31 @@
         </w:rPr>
       </w:pPr>
       <w:r>
-        <w:t>Recuerde que los datos de estaciones de precipitación o datos satelitales no pueden contener información faltante.</w:t>
+        <w:t xml:space="preserve">Verifique que los nombres de las carpetas estén igual a la </w:t>
+      </w:r>
+      <w:r>
+        <w:fldChar w:fldCharType="begin"/>
+      </w:r>
+      <w:r>
+        <w:instrText xml:space="preserve"> REF _Ref507432380 \h </w:instrText>
+      </w:r>
+      <w:r>
+        <w:fldChar w:fldCharType="separate"/>
+      </w:r>
+      <w:r>
+        <w:t xml:space="preserve">Figura </w:t>
+      </w:r>
+      <w:r>
+        <w:rPr>
+          <w:noProof/>
+        </w:rPr>
+        <w:t>1</w:t>
+      </w:r>
+      <w:r>
+        <w:fldChar w:fldCharType="end"/>
+      </w:r>
+      <w:r>
+        <w:t>.</w:t>
       </w:r>
     </w:p>
     <w:p>
@@ -1022,31 +1076,7 @@
         </w:rPr>
       </w:pPr>
       <w:r>
-        <w:t xml:space="preserve">Verifique que los nombres de las carpetas estén igual a la </w:t>
-      </w:r>
-      <w:r>
-        <w:fldChar w:fldCharType="begin"/>
-      </w:r>
-      <w:r>
-        <w:instrText xml:space="preserve"> REF _Ref507432380 \h </w:instrText>
-      </w:r>
-      <w:r>
-        <w:fldChar w:fldCharType="separate"/>
-      </w:r>
-      <w:r>
-        <w:t xml:space="preserve">Figura </w:t>
-      </w:r>
-      <w:r>
-        <w:rPr>
-          <w:noProof/>
-        </w:rPr>
-        <w:t>1</w:t>
-      </w:r>
-      <w:r>
-        <w:fldChar w:fldCharType="end"/>
-      </w:r>
-      <w:r>
-        <w:t>.</w:t>
+        <w:t>Los datos de la TSM deben estar descomprimidos.</w:t>
       </w:r>
     </w:p>
     <w:p>
@@ -1062,7 +1092,7 @@
         </w:rPr>
       </w:pPr>
       <w:r>
-        <w:t>Los datos de la TSM deben estar descomprimidos.</w:t>
+        <w:t>Verifique que los parámetros nrow y ncol en su archivo de estaciones o datos satelitales.</w:t>
       </w:r>
     </w:p>
     <w:p>
@@ -1078,7 +1108,7 @@
         </w:rPr>
       </w:pPr>
       <w:r>
-        <w:t>Verifique que los parámetros nrow y ncol en su archivo de estaciones o datos satelitales.</w:t>
+        <w:t>Los nombres de las estaciones no deben tener más de 16 caracteres.</w:t>
       </w:r>
     </w:p>
     <w:p>
@@ -1094,7 +1124,7 @@
         </w:rPr>
       </w:pPr>
       <w:r>
-        <w:t>Los nombres de las estaciones no deben tener más de 16 caracteres.</w:t>
+        <w:t>Recuerde realizar la corrida del script en dos secciones, 1ra sección (línea 1 hasta línea 353) y la 2da sección (línea 355 hasta línea 377).</w:t>
       </w:r>
     </w:p>
     <w:p>
@@ -1110,7 +1140,7 @@
         </w:rPr>
       </w:pPr>
       <w:r>
-        <w:t>Recuerde realizar la corrida del script en dos secciones, 1ra sección (línea 1 hasta línea 353) y la 2da sección (línea 355 hasta línea 377).</w:t>
+        <w:t>Si llega a fallar el código en algún paso, lo mejor es que inicie de nuevo borrando todos los archivos que generó el script y el ambiente de variables de R.</w:t>
       </w:r>
     </w:p>
     <w:p>
@@ -1126,24 +1156,16 @@
         </w:rPr>
       </w:pPr>
       <w:r>
-        <w:t>Si llega a fallar el código en algún paso, lo mejor es que inicie de nuevo borrando todos los archivos que generó el script y el ambiente de variables de R.</w:t>
+        <w:t>Verifique que los datos de las estaciones no contengan datos NA en las ultimas columnas de cada archivo, y si los tienen proceda a abrir el archivo desde Excel y seleccione todas las columnas en blanco y elimínelas, luego guarde el archivo de nuevo.</w:t>
       </w:r>
     </w:p>
     <w:p>
       <w:pPr>
-        <w:pStyle w:val="ListParagraph"/>
-        <w:numPr>
-          <w:ilvl w:val="0"/>
-          <w:numId w:val="15"/>
-        </w:numPr>
-        <w:jc w:val="both"/>
-        <w:rPr>
-          <w:b/>
-        </w:rPr>
-      </w:pPr>
-      <w:r>
-        <w:t>Verifique que los datos de las estaciones no contengan datos NA en las ultimas columnas de cada archivo, y si los tienen proceda a abrir el archivo desde Excel y seleccione todas las columnas en blanco y elimínelas, luego guarde el archivo de nuevo.</w:t>
-      </w:r>
+        <w:jc w:val="center"/>
+        <w:rPr>
+          <w:b/>
+        </w:rPr>
+      </w:pPr>
     </w:p>
     <w:p>
       <w:pPr>
@@ -1168,14 +1190,8 @@
           <w:b/>
         </w:rPr>
       </w:pPr>
-    </w:p>
-    <w:p>
-      <w:pPr>
-        <w:jc w:val="center"/>
-        <w:rPr>
-          <w:b/>
-        </w:rPr>
-      </w:pPr>
+      <w:bookmarkStart w:id="2" w:name="_GoBack"/>
+      <w:bookmarkEnd w:id="2"/>
     </w:p>
     <w:p>
       <w:pPr>
@@ -1709,6 +1725,7 @@
             <w:pPr>
               <w:cnfStyle w:val="000000100000" w:firstRow="0" w:lastRow="0" w:firstColumn="0" w:lastColumn="0" w:oddVBand="0" w:evenVBand="0" w:oddHBand="1" w:evenHBand="0" w:firstRowFirstColumn="0" w:firstRowLastColumn="0" w:lastRowFirstColumn="0" w:lastRowLastColumn="0"/>
             </w:pPr>
+            <w:proofErr w:type="gramStart"/>
             <w:r>
               <w:rPr>
                 <w:b/>
@@ -1716,6 +1733,7 @@
               <w:t>data=</w:t>
             </w:r>
             <w:proofErr w:type="spellStart"/>
+            <w:proofErr w:type="gramEnd"/>
             <w:r>
               <w:t>Dataframe</w:t>
             </w:r>
@@ -1729,6 +1747,7 @@
               <w:cnfStyle w:val="000000100000" w:firstRow="0" w:lastRow="0" w:firstColumn="0" w:lastColumn="0" w:oddVBand="0" w:evenVBand="0" w:oddHBand="1" w:evenHBand="0" w:firstRowFirstColumn="0" w:firstRowLastColumn="0" w:lastRowFirstColumn="0" w:lastRowLastColumn="0"/>
             </w:pPr>
             <w:proofErr w:type="spellStart"/>
+            <w:proofErr w:type="gramStart"/>
             <w:r>
               <w:rPr>
                 <w:b/>
@@ -1742,6 +1761,7 @@
               </w:rPr>
               <w:t>=</w:t>
             </w:r>
+            <w:proofErr w:type="gramEnd"/>
             <w:r>
               <w:t>Nombre del archivo de la TSM con el cual se va a realizar la corrida.</w:t>
             </w:r>
@@ -1838,11 +1858,19 @@
               <w:jc w:val="both"/>
               <w:cnfStyle w:val="000000000000" w:firstRow="0" w:lastRow="0" w:firstColumn="0" w:lastColumn="0" w:oddVBand="0" w:evenVBand="0" w:oddHBand="0" w:evenHBand="0" w:firstRowFirstColumn="0" w:firstRowLastColumn="0" w:lastRowFirstColumn="0" w:lastRowLastColumn="0"/>
             </w:pPr>
-            <w:r>
-              <w:rPr>
-                <w:b/>
-              </w:rPr>
-              <w:t xml:space="preserve">modos= </w:t>
+            <w:proofErr w:type="gramStart"/>
+            <w:r>
+              <w:rPr>
+                <w:b/>
+              </w:rPr>
+              <w:t>modos</w:t>
+            </w:r>
+            <w:proofErr w:type="gramEnd"/>
+            <w:r>
+              <w:rPr>
+                <w:b/>
+              </w:rPr>
+              <w:t xml:space="preserve">= </w:t>
             </w:r>
             <w:r>
               <w:t>Número de componentes a obtener a partir del conjunto de datos.</w:t>
@@ -1856,6 +1884,7 @@
                 <w:b/>
               </w:rPr>
             </w:pPr>
+            <w:proofErr w:type="gramStart"/>
             <w:r>
               <w:rPr>
                 <w:b/>
@@ -1868,6 +1897,7 @@
               </w:rPr>
               <w:t>on</w:t>
             </w:r>
+            <w:proofErr w:type="gramEnd"/>
             <w:r>
               <w:rPr>
                 <w:b/>
@@ -1963,11 +1993,19 @@
               <w:jc w:val="both"/>
               <w:cnfStyle w:val="000000100000" w:firstRow="0" w:lastRow="0" w:firstColumn="0" w:lastColumn="0" w:oddVBand="0" w:evenVBand="0" w:oddHBand="1" w:evenHBand="0" w:firstRowFirstColumn="0" w:firstRowLastColumn="0" w:lastRowFirstColumn="0" w:lastRowLastColumn="0"/>
             </w:pPr>
-            <w:r>
-              <w:rPr>
-                <w:b/>
-              </w:rPr>
-              <w:t xml:space="preserve">modos= </w:t>
+            <w:proofErr w:type="gramStart"/>
+            <w:r>
+              <w:rPr>
+                <w:b/>
+              </w:rPr>
+              <w:t>modos</w:t>
+            </w:r>
+            <w:proofErr w:type="gramEnd"/>
+            <w:r>
+              <w:rPr>
+                <w:b/>
+              </w:rPr>
+              <w:t xml:space="preserve">= </w:t>
             </w:r>
             <w:r>
               <w:t>Número de componentes a obtener a partir del conjunto de datos.</w:t>
@@ -2087,6 +2125,7 @@
                 <w:b/>
               </w:rPr>
             </w:pPr>
+            <w:proofErr w:type="gramStart"/>
             <w:r>
               <w:rPr>
                 <w:b/>
@@ -2099,6 +2138,7 @@
               </w:rPr>
               <w:t>on</w:t>
             </w:r>
+            <w:proofErr w:type="gramEnd"/>
             <w:r>
               <w:rPr>
                 <w:b/>
@@ -2173,11 +2213,19 @@
               <w:jc w:val="both"/>
               <w:cnfStyle w:val="000000100000" w:firstRow="0" w:lastRow="0" w:firstColumn="0" w:lastColumn="0" w:oddVBand="0" w:evenVBand="0" w:oddHBand="1" w:evenHBand="0" w:firstRowFirstColumn="0" w:firstRowLastColumn="0" w:lastRowFirstColumn="0" w:lastRowLastColumn="0"/>
             </w:pPr>
-            <w:r>
-              <w:rPr>
-                <w:b/>
-              </w:rPr>
-              <w:t>raster=</w:t>
+            <w:proofErr w:type="gramStart"/>
+            <w:r>
+              <w:rPr>
+                <w:b/>
+              </w:rPr>
+              <w:t>raster</w:t>
+            </w:r>
+            <w:proofErr w:type="gramEnd"/>
+            <w:r>
+              <w:rPr>
+                <w:b/>
+              </w:rPr>
+              <w:t>=</w:t>
             </w:r>
             <w:r>
               <w:t xml:space="preserve"> Raster de la TSM.</w:t>
@@ -2189,6 +2237,7 @@
               <w:cnfStyle w:val="000000100000" w:firstRow="0" w:lastRow="0" w:firstColumn="0" w:lastColumn="0" w:oddVBand="0" w:evenVBand="0" w:oddHBand="1" w:evenHBand="0" w:firstRowFirstColumn="0" w:firstRowLastColumn="0" w:lastRowFirstColumn="0" w:lastRowLastColumn="0"/>
             </w:pPr>
             <w:proofErr w:type="spellStart"/>
+            <w:proofErr w:type="gramStart"/>
             <w:r>
               <w:rPr>
                 <w:b/>
@@ -2196,6 +2245,7 @@
               <w:t>cor</w:t>
             </w:r>
             <w:proofErr w:type="spellEnd"/>
+            <w:proofErr w:type="gramEnd"/>
             <w:r>
               <w:rPr>
                 <w:b/>
@@ -2250,6 +2300,7 @@
               <w:cnfStyle w:val="000000100000" w:firstRow="0" w:lastRow="0" w:firstColumn="0" w:lastColumn="0" w:oddVBand="0" w:evenVBand="0" w:oddHBand="1" w:evenHBand="0" w:firstRowFirstColumn="0" w:firstRowLastColumn="0" w:lastRowFirstColumn="0" w:lastRowLastColumn="0"/>
             </w:pPr>
             <w:proofErr w:type="spellStart"/>
+            <w:proofErr w:type="gramStart"/>
             <w:r>
               <w:rPr>
                 <w:b/>
@@ -2263,6 +2314,7 @@
               <w:t>ears</w:t>
             </w:r>
             <w:proofErr w:type="spellEnd"/>
+            <w:proofErr w:type="gramEnd"/>
             <w:r>
               <w:rPr>
                 <w:b/>
@@ -2388,12 +2440,14 @@
               <w:jc w:val="both"/>
               <w:cnfStyle w:val="000000000000" w:firstRow="0" w:lastRow="0" w:firstColumn="0" w:lastColumn="0" w:oddVBand="0" w:evenVBand="0" w:oddHBand="0" w:evenHBand="0" w:firstRowFirstColumn="0" w:firstRowLastColumn="0" w:lastRowFirstColumn="0" w:lastRowLastColumn="0"/>
             </w:pPr>
+            <w:proofErr w:type="gramStart"/>
             <w:r>
               <w:rPr>
                 <w:b/>
               </w:rPr>
               <w:t>run</w:t>
             </w:r>
+            <w:proofErr w:type="gramEnd"/>
             <w:r>
               <w:rPr>
                 <w:b/>
@@ -2409,12 +2463,14 @@
               <w:jc w:val="both"/>
               <w:cnfStyle w:val="000000000000" w:firstRow="0" w:lastRow="0" w:firstColumn="0" w:lastColumn="0" w:oddVBand="0" w:evenVBand="0" w:oddHBand="0" w:evenHBand="0" w:firstRowFirstColumn="0" w:firstRowLastColumn="0" w:lastRowFirstColumn="0" w:lastRowLastColumn="0"/>
             </w:pPr>
+            <w:proofErr w:type="gramStart"/>
             <w:r>
               <w:rPr>
                 <w:b/>
               </w:rPr>
               <w:t>output</w:t>
             </w:r>
+            <w:proofErr w:type="gramEnd"/>
             <w:r>
               <w:rPr>
                 <w:b/>
@@ -2788,11 +2844,19 @@
               <w:jc w:val="both"/>
               <w:cnfStyle w:val="000000000000" w:firstRow="0" w:lastRow="0" w:firstColumn="0" w:lastColumn="0" w:oddVBand="0" w:evenVBand="0" w:oddHBand="0" w:evenHBand="0" w:firstRowFirstColumn="0" w:firstRowLastColumn="0" w:lastRowFirstColumn="0" w:lastRowLastColumn="0"/>
             </w:pPr>
-            <w:r>
-              <w:rPr>
-                <w:b/>
-              </w:rPr>
-              <w:t xml:space="preserve">ras= </w:t>
+            <w:proofErr w:type="gramStart"/>
+            <w:r>
+              <w:rPr>
+                <w:b/>
+              </w:rPr>
+              <w:t>ras</w:t>
+            </w:r>
+            <w:proofErr w:type="gramEnd"/>
+            <w:r>
+              <w:rPr>
+                <w:b/>
+              </w:rPr>
+              <w:t xml:space="preserve">= </w:t>
             </w:r>
             <w:r>
               <w:t>datos de la TSM en formato raster.</w:t>
@@ -2804,6 +2868,7 @@
               <w:cnfStyle w:val="000000000000" w:firstRow="0" w:lastRow="0" w:firstColumn="0" w:lastColumn="0" w:oddVBand="0" w:evenVBand="0" w:oddHBand="0" w:evenHBand="0" w:firstRowFirstColumn="0" w:firstRowLastColumn="0" w:lastRowFirstColumn="0" w:lastRowLastColumn="0"/>
             </w:pPr>
             <w:proofErr w:type="spellStart"/>
+            <w:proofErr w:type="gramStart"/>
             <w:r>
               <w:rPr>
                 <w:b/>
@@ -2811,6 +2876,7 @@
               <w:t>cor</w:t>
             </w:r>
             <w:proofErr w:type="spellEnd"/>
+            <w:proofErr w:type="gramEnd"/>
             <w:r>
               <w:rPr>
                 <w:b/>
@@ -5320,7 +5386,7 @@
 </file>
 
 <file path=customXml/itemProps1.xml><?xml version="1.0" encoding="utf-8"?>
-<ds:datastoreItem xmlns:ds="http://schemas.openxmlformats.org/officeDocument/2006/customXml" ds:itemID="{E4450FD5-0CC8-4E2E-90F1-53C089068A98}">
+<ds:datastoreItem xmlns:ds="http://schemas.openxmlformats.org/officeDocument/2006/customXml" ds:itemID="{7D98CF0B-1FBB-470F-84AC-A42711683685}">
   <ds:schemaRefs>
     <ds:schemaRef ds:uri="http://schemas.openxmlformats.org/officeDocument/2006/bibliography"/>
   </ds:schemaRefs>

</xml_diff>